<commit_message>
change file for future revert
</commit_message>
<xml_diff>
--- a/student_Hnezdilova/student_Hnezdilova.docx
+++ b/student_Hnezdilova/student_Hnezdilova.docx
@@ -3,11 +3,22 @@
 <w:document xmlns:ve="http://schemas.openxmlformats.org/markup-compatibility/2006" xmlns:o="urn:schemas-microsoft-com:office:office" xmlns:r="http://schemas.openxmlformats.org/officeDocument/2006/relationships" xmlns:m="http://schemas.openxmlformats.org/officeDocument/2006/math" xmlns:v="urn:schemas-microsoft-com:vml" xmlns:wp="http://schemas.openxmlformats.org/drawingml/2006/wordprocessingDrawing" xmlns:w10="urn:schemas-microsoft-com:office:word" xmlns:w="http://schemas.openxmlformats.org/wordprocessingml/2006/main" xmlns:wne="http://schemas.microsoft.com/office/word/2006/wordml">
   <w:body>
     <w:p>
+      <w:pPr>
+        <w:rPr>
+          <w:lang w:val="en-US"/>
+        </w:rPr>
+      </w:pPr>
       <w:r>
         <w:t>1</w:t>
       </w:r>
       <w:r>
         <w:t xml:space="preserve"> 2</w:t>
+      </w:r>
+      <w:r>
+        <w:rPr>
+          <w:lang w:val="en-US"/>
+        </w:rPr>
+        <w:t xml:space="preserve"> 3</w:t>
       </w:r>
     </w:p>
     <w:sectPr>

</xml_diff>

<commit_message>
Revert "change file for future revert"
This reverts commit 6f6f46d20ae0957d400b081575782f7ed3fa6110.
</commit_message>
<xml_diff>
--- a/student_Hnezdilova/student_Hnezdilova.docx
+++ b/student_Hnezdilova/student_Hnezdilova.docx
@@ -3,22 +3,11 @@
 <w:document xmlns:ve="http://schemas.openxmlformats.org/markup-compatibility/2006" xmlns:o="urn:schemas-microsoft-com:office:office" xmlns:r="http://schemas.openxmlformats.org/officeDocument/2006/relationships" xmlns:m="http://schemas.openxmlformats.org/officeDocument/2006/math" xmlns:v="urn:schemas-microsoft-com:vml" xmlns:wp="http://schemas.openxmlformats.org/drawingml/2006/wordprocessingDrawing" xmlns:w10="urn:schemas-microsoft-com:office:word" xmlns:w="http://schemas.openxmlformats.org/wordprocessingml/2006/main" xmlns:wne="http://schemas.microsoft.com/office/word/2006/wordml">
   <w:body>
     <w:p>
-      <w:pPr>
-        <w:rPr>
-          <w:lang w:val="en-US"/>
-        </w:rPr>
-      </w:pPr>
       <w:r>
         <w:t>1</w:t>
       </w:r>
       <w:r>
         <w:t xml:space="preserve"> 2</w:t>
-      </w:r>
-      <w:r>
-        <w:rPr>
-          <w:lang w:val="en-US"/>
-        </w:rPr>
-        <w:t xml:space="preserve"> 3</w:t>
       </w:r>
     </w:p>
     <w:sectPr>

</xml_diff>